<commit_message>
- Implemented getGenerate - OHHTTPStubs was fucking up in my test cases by not catching URL requests to by host and returning stubs.  replaced StubRequestPassingTest logic with YES to catch all network requests.  Works for my cases, but needs to be fixed
</commit_message>
<xml_diff>
--- a/bitcoind method todo list .docx
+++ b/bitcoind method todo list .docx
@@ -25,12 +25,6 @@
         <w:gridCol w:w="180"/>
       </w:tblGrid>
       <w:tr>
-        <w:tblPrEx>
-          <w:tblCellMar>
-            <w:top w:w="0" w:type="dxa"/>
-            <w:bottom w:w="0" w:type="dxa"/>
-          </w:tblCellMar>
-        </w:tblPrEx>
         <w:trPr>
           <w:gridAfter w:val="1"/>
           <w:wAfter w:w="180" w:type="dxa"/>
@@ -67,6 +61,16 @@
                 <w:szCs w:val="26"/>
               </w:rPr>
             </w:pPr>
+            <w:r>
+              <w:rPr>
+                <w:rFonts w:ascii="Helvetica" w:hAnsi="Helvetica" w:cs="Helvetica"/>
+                <w:b/>
+                <w:bCs/>
+                <w:sz w:val="26"/>
+                <w:szCs w:val="26"/>
+              </w:rPr>
+              <w:t>`</w:t>
+            </w:r>
             <w:r>
               <w:rPr>
                 <w:rFonts w:ascii="Helvetica" w:hAnsi="Helvetica" w:cs="Helvetica"/>
@@ -222,10 +226,6 @@
           <w:tblBorders>
             <w:top w:val="none" w:sz="0" w:space="0" w:color="auto"/>
           </w:tblBorders>
-          <w:tblCellMar>
-            <w:top w:w="0" w:type="dxa"/>
-            <w:bottom w:w="0" w:type="dxa"/>
-          </w:tblCellMar>
         </w:tblPrEx>
         <w:trPr>
           <w:gridAfter w:val="1"/>
@@ -486,10 +486,6 @@
           <w:tblBorders>
             <w:top w:val="none" w:sz="0" w:space="0" w:color="auto"/>
           </w:tblBorders>
-          <w:tblCellMar>
-            <w:top w:w="0" w:type="dxa"/>
-            <w:bottom w:w="0" w:type="dxa"/>
-          </w:tblCellMar>
         </w:tblPrEx>
         <w:trPr>
           <w:gridAfter w:val="1"/>
@@ -706,10 +702,6 @@
           <w:tblBorders>
             <w:top w:val="none" w:sz="0" w:space="0" w:color="auto"/>
           </w:tblBorders>
-          <w:tblCellMar>
-            <w:top w:w="0" w:type="dxa"/>
-            <w:bottom w:w="0" w:type="dxa"/>
-          </w:tblCellMar>
         </w:tblPrEx>
         <w:trPr>
           <w:gridAfter w:val="1"/>
@@ -880,10 +872,6 @@
           <w:tblBorders>
             <w:top w:val="none" w:sz="0" w:space="0" w:color="auto"/>
           </w:tblBorders>
-          <w:tblCellMar>
-            <w:top w:w="0" w:type="dxa"/>
-            <w:bottom w:w="0" w:type="dxa"/>
-          </w:tblCellMar>
         </w:tblPrEx>
         <w:trPr>
           <w:gridAfter w:val="1"/>
@@ -1100,10 +1088,6 @@
           <w:tblBorders>
             <w:top w:val="none" w:sz="0" w:space="0" w:color="auto"/>
           </w:tblBorders>
-          <w:tblCellMar>
-            <w:top w:w="0" w:type="dxa"/>
-            <w:bottom w:w="0" w:type="dxa"/>
-          </w:tblCellMar>
         </w:tblPrEx>
         <w:trPr>
           <w:gridAfter w:val="1"/>
@@ -1375,10 +1359,6 @@
           <w:tblBorders>
             <w:top w:val="none" w:sz="0" w:space="0" w:color="auto"/>
           </w:tblBorders>
-          <w:tblCellMar>
-            <w:top w:w="0" w:type="dxa"/>
-            <w:bottom w:w="0" w:type="dxa"/>
-          </w:tblCellMar>
         </w:tblPrEx>
         <w:trPr>
           <w:gridAfter w:val="1"/>
@@ -1578,10 +1558,6 @@
           <w:tblBorders>
             <w:top w:val="none" w:sz="0" w:space="0" w:color="auto"/>
           </w:tblBorders>
-          <w:tblCellMar>
-            <w:top w:w="0" w:type="dxa"/>
-            <w:bottom w:w="0" w:type="dxa"/>
-          </w:tblCellMar>
         </w:tblPrEx>
         <w:trPr>
           <w:gridAfter w:val="1"/>
@@ -1788,10 +1764,6 @@
           <w:tblBorders>
             <w:top w:val="none" w:sz="0" w:space="0" w:color="auto"/>
           </w:tblBorders>
-          <w:tblCellMar>
-            <w:top w:w="0" w:type="dxa"/>
-            <w:bottom w:w="0" w:type="dxa"/>
-          </w:tblCellMar>
         </w:tblPrEx>
         <w:trPr>
           <w:gridAfter w:val="1"/>
@@ -1962,10 +1934,6 @@
           <w:tblBorders>
             <w:top w:val="none" w:sz="0" w:space="0" w:color="auto"/>
           </w:tblBorders>
-          <w:tblCellMar>
-            <w:top w:w="0" w:type="dxa"/>
-            <w:bottom w:w="0" w:type="dxa"/>
-          </w:tblCellMar>
         </w:tblPrEx>
         <w:trPr>
           <w:gridAfter w:val="1"/>
@@ -2154,10 +2122,6 @@
           <w:tblBorders>
             <w:top w:val="none" w:sz="0" w:space="0" w:color="auto"/>
           </w:tblBorders>
-          <w:tblCellMar>
-            <w:top w:w="0" w:type="dxa"/>
-            <w:bottom w:w="0" w:type="dxa"/>
-          </w:tblCellMar>
         </w:tblPrEx>
         <w:trPr>
           <w:gridAfter w:val="1"/>
@@ -2356,10 +2320,6 @@
           <w:tblBorders>
             <w:top w:val="none" w:sz="0" w:space="0" w:color="auto"/>
           </w:tblBorders>
-          <w:tblCellMar>
-            <w:top w:w="0" w:type="dxa"/>
-            <w:bottom w:w="0" w:type="dxa"/>
-          </w:tblCellMar>
         </w:tblPrEx>
         <w:trPr>
           <w:gridAfter w:val="1"/>
@@ -2643,10 +2603,6 @@
           <w:tblBorders>
             <w:top w:val="none" w:sz="0" w:space="0" w:color="auto"/>
           </w:tblBorders>
-          <w:tblCellMar>
-            <w:top w:w="0" w:type="dxa"/>
-            <w:bottom w:w="0" w:type="dxa"/>
-          </w:tblCellMar>
         </w:tblPrEx>
         <w:trPr>
           <w:gridAfter w:val="1"/>
@@ -2817,10 +2773,6 @@
           <w:tblBorders>
             <w:top w:val="none" w:sz="0" w:space="0" w:color="auto"/>
           </w:tblBorders>
-          <w:tblCellMar>
-            <w:top w:w="0" w:type="dxa"/>
-            <w:bottom w:w="0" w:type="dxa"/>
-          </w:tblCellMar>
         </w:tblPrEx>
         <w:trPr>
           <w:gridAfter w:val="1"/>
@@ -3042,10 +2994,6 @@
           <w:tblBorders>
             <w:top w:val="none" w:sz="0" w:space="0" w:color="auto"/>
           </w:tblBorders>
-          <w:tblCellMar>
-            <w:top w:w="0" w:type="dxa"/>
-            <w:bottom w:w="0" w:type="dxa"/>
-          </w:tblCellMar>
         </w:tblPrEx>
         <w:trPr>
           <w:gridAfter w:val="1"/>
@@ -3240,10 +3188,6 @@
           <w:tblBorders>
             <w:top w:val="none" w:sz="0" w:space="0" w:color="auto"/>
           </w:tblBorders>
-          <w:tblCellMar>
-            <w:top w:w="0" w:type="dxa"/>
-            <w:bottom w:w="0" w:type="dxa"/>
-          </w:tblCellMar>
         </w:tblPrEx>
         <w:trPr>
           <w:gridAfter w:val="1"/>
@@ -3422,10 +3366,6 @@
           <w:tblBorders>
             <w:top w:val="none" w:sz="0" w:space="0" w:color="auto"/>
           </w:tblBorders>
-          <w:tblCellMar>
-            <w:top w:w="0" w:type="dxa"/>
-            <w:bottom w:w="0" w:type="dxa"/>
-          </w:tblCellMar>
         </w:tblPrEx>
         <w:trPr>
           <w:gridAfter w:val="1"/>
@@ -3606,10 +3546,6 @@
           <w:tblBorders>
             <w:top w:val="none" w:sz="0" w:space="0" w:color="auto"/>
           </w:tblBorders>
-          <w:tblCellMar>
-            <w:top w:w="0" w:type="dxa"/>
-            <w:bottom w:w="0" w:type="dxa"/>
-          </w:tblCellMar>
         </w:tblPrEx>
         <w:trPr>
           <w:gridAfter w:val="1"/>
@@ -3801,10 +3737,6 @@
           <w:tblBorders>
             <w:top w:val="none" w:sz="0" w:space="0" w:color="auto"/>
           </w:tblBorders>
-          <w:tblCellMar>
-            <w:top w:w="0" w:type="dxa"/>
-            <w:bottom w:w="0" w:type="dxa"/>
-          </w:tblCellMar>
         </w:tblPrEx>
         <w:trPr>
           <w:gridAfter w:val="1"/>
@@ -4025,10 +3957,6 @@
           <w:tblBorders>
             <w:top w:val="none" w:sz="0" w:space="0" w:color="auto"/>
           </w:tblBorders>
-          <w:tblCellMar>
-            <w:top w:w="0" w:type="dxa"/>
-            <w:bottom w:w="0" w:type="dxa"/>
-          </w:tblCellMar>
         </w:tblPrEx>
         <w:trPr>
           <w:gridAfter w:val="1"/>
@@ -4254,10 +4182,6 @@
           <w:tblBorders>
             <w:top w:val="none" w:sz="0" w:space="0" w:color="auto"/>
           </w:tblBorders>
-          <w:tblCellMar>
-            <w:top w:w="0" w:type="dxa"/>
-            <w:bottom w:w="0" w:type="dxa"/>
-          </w:tblCellMar>
         </w:tblPrEx>
         <w:trPr>
           <w:gridAfter w:val="1"/>
@@ -4427,10 +4351,6 @@
           <w:tblBorders>
             <w:top w:val="none" w:sz="0" w:space="0" w:color="auto"/>
           </w:tblBorders>
-          <w:tblCellMar>
-            <w:top w:w="0" w:type="dxa"/>
-            <w:bottom w:w="0" w:type="dxa"/>
-          </w:tblCellMar>
         </w:tblPrEx>
         <w:trPr>
           <w:gridAfter w:val="1"/>
@@ -4600,10 +4520,6 @@
           <w:tblBorders>
             <w:top w:val="none" w:sz="0" w:space="0" w:color="auto"/>
           </w:tblBorders>
-          <w:tblCellMar>
-            <w:top w:w="0" w:type="dxa"/>
-            <w:bottom w:w="0" w:type="dxa"/>
-          </w:tblCellMar>
         </w:tblPrEx>
         <w:trPr>
           <w:gridAfter w:val="1"/>
@@ -4793,10 +4709,6 @@
           <w:tblBorders>
             <w:top w:val="none" w:sz="0" w:space="0" w:color="auto"/>
           </w:tblBorders>
-          <w:tblCellMar>
-            <w:top w:w="0" w:type="dxa"/>
-            <w:bottom w:w="0" w:type="dxa"/>
-          </w:tblCellMar>
         </w:tblPrEx>
         <w:trPr>
           <w:gridAfter w:val="1"/>
@@ -4966,10 +4878,6 @@
           <w:tblBorders>
             <w:top w:val="none" w:sz="0" w:space="0" w:color="auto"/>
           </w:tblBorders>
-          <w:tblCellMar>
-            <w:top w:w="0" w:type="dxa"/>
-            <w:bottom w:w="0" w:type="dxa"/>
-          </w:tblCellMar>
         </w:tblPrEx>
         <w:trPr>
           <w:gridAfter w:val="1"/>
@@ -5139,10 +5047,6 @@
           <w:tblBorders>
             <w:top w:val="none" w:sz="0" w:space="0" w:color="auto"/>
           </w:tblBorders>
-          <w:tblCellMar>
-            <w:top w:w="0" w:type="dxa"/>
-            <w:bottom w:w="0" w:type="dxa"/>
-          </w:tblCellMar>
         </w:tblPrEx>
         <w:trPr>
           <w:gridAfter w:val="1"/>
@@ -5371,10 +5275,6 @@
           <w:tblBorders>
             <w:top w:val="none" w:sz="0" w:space="0" w:color="auto"/>
           </w:tblBorders>
-          <w:tblCellMar>
-            <w:top w:w="0" w:type="dxa"/>
-            <w:bottom w:w="0" w:type="dxa"/>
-          </w:tblCellMar>
         </w:tblPrEx>
         <w:trPr>
           <w:gridAfter w:val="1"/>
@@ -5886,10 +5786,6 @@
           <w:tblBorders>
             <w:top w:val="none" w:sz="0" w:space="0" w:color="auto"/>
           </w:tblBorders>
-          <w:tblCellMar>
-            <w:top w:w="0" w:type="dxa"/>
-            <w:bottom w:w="0" w:type="dxa"/>
-          </w:tblCellMar>
         </w:tblPrEx>
         <w:trPr>
           <w:gridAfter w:val="1"/>
@@ -6088,10 +5984,6 @@
           <w:tblBorders>
             <w:top w:val="none" w:sz="0" w:space="0" w:color="auto"/>
           </w:tblBorders>
-          <w:tblCellMar>
-            <w:top w:w="0" w:type="dxa"/>
-            <w:bottom w:w="0" w:type="dxa"/>
-          </w:tblCellMar>
         </w:tblPrEx>
         <w:trPr>
           <w:gridAfter w:val="1"/>
@@ -6272,10 +6164,6 @@
           <w:tblBorders>
             <w:top w:val="none" w:sz="0" w:space="0" w:color="auto"/>
           </w:tblBorders>
-          <w:tblCellMar>
-            <w:top w:w="0" w:type="dxa"/>
-            <w:bottom w:w="0" w:type="dxa"/>
-          </w:tblCellMar>
         </w:tblPrEx>
         <w:trPr>
           <w:gridAfter w:val="1"/>
@@ -6496,10 +6384,6 @@
           <w:tblBorders>
             <w:top w:val="none" w:sz="0" w:space="0" w:color="auto"/>
           </w:tblBorders>
-          <w:tblCellMar>
-            <w:top w:w="0" w:type="dxa"/>
-            <w:bottom w:w="0" w:type="dxa"/>
-          </w:tblCellMar>
         </w:tblPrEx>
         <w:trPr>
           <w:gridAfter w:val="1"/>
@@ -6680,10 +6564,6 @@
           <w:tblBorders>
             <w:top w:val="none" w:sz="0" w:space="0" w:color="auto"/>
           </w:tblBorders>
-          <w:tblCellMar>
-            <w:top w:w="0" w:type="dxa"/>
-            <w:bottom w:w="0" w:type="dxa"/>
-          </w:tblCellMar>
         </w:tblPrEx>
         <w:trPr>
           <w:gridAfter w:val="1"/>
@@ -6852,7 +6732,29 @@
                   <w:sz w:val="26"/>
                   <w:szCs w:val="26"/>
                 </w:rPr>
-                <w:t>raw transaction</w:t>
+                <w:t>raw tran</w:t>
+              </w:r>
+              <w:bookmarkStart w:id="0" w:name="_GoBack"/>
+              <w:bookmarkEnd w:id="0"/>
+              <w:r>
+                <w:rPr>
+                  <w:rFonts w:ascii="Helvetica" w:hAnsi="Helvetica" w:cs="Helvetica"/>
+                  <w:b/>
+                  <w:color w:val="092F9D"/>
+                  <w:sz w:val="26"/>
+                  <w:szCs w:val="26"/>
+                </w:rPr>
+                <w:t>s</w:t>
+              </w:r>
+              <w:r>
+                <w:rPr>
+                  <w:rFonts w:ascii="Helvetica" w:hAnsi="Helvetica" w:cs="Helvetica"/>
+                  <w:b/>
+                  <w:color w:val="092F9D"/>
+                  <w:sz w:val="26"/>
+                  <w:szCs w:val="26"/>
+                </w:rPr>
+                <w:t>action</w:t>
               </w:r>
             </w:hyperlink>
             <w:r>
@@ -6913,10 +6815,6 @@
           <w:tblBorders>
             <w:top w:val="none" w:sz="0" w:space="0" w:color="auto"/>
           </w:tblBorders>
-          <w:tblCellMar>
-            <w:top w:w="0" w:type="dxa"/>
-            <w:bottom w:w="0" w:type="dxa"/>
-          </w:tblCellMar>
         </w:tblPrEx>
         <w:trPr>
           <w:gridAfter w:val="1"/>
@@ -7135,10 +7033,6 @@
           <w:tblBorders>
             <w:top w:val="none" w:sz="0" w:space="0" w:color="auto"/>
           </w:tblBorders>
-          <w:tblCellMar>
-            <w:top w:w="0" w:type="dxa"/>
-            <w:bottom w:w="0" w:type="dxa"/>
-          </w:tblCellMar>
         </w:tblPrEx>
         <w:tc>
           <w:tcPr>
@@ -7170,7 +7064,6 @@
                 <w:szCs w:val="26"/>
               </w:rPr>
             </w:pPr>
-            <w:bookmarkStart w:id="0" w:name="_GoBack"/>
             <w:proofErr w:type="spellStart"/>
             <w:r>
               <w:rPr>
@@ -7390,16 +7283,11 @@
           </w:p>
         </w:tc>
       </w:tr>
-      <w:bookmarkEnd w:id="0"/>
       <w:tr>
         <w:tblPrEx>
           <w:tblBorders>
             <w:top w:val="none" w:sz="0" w:space="0" w:color="auto"/>
           </w:tblBorders>
-          <w:tblCellMar>
-            <w:top w:w="0" w:type="dxa"/>
-            <w:bottom w:w="0" w:type="dxa"/>
-          </w:tblCellMar>
         </w:tblPrEx>
         <w:trPr>
           <w:gridAfter w:val="1"/>
@@ -7967,10 +7855,6 @@
           <w:tblBorders>
             <w:top w:val="none" w:sz="0" w:space="0" w:color="auto"/>
           </w:tblBorders>
-          <w:tblCellMar>
-            <w:top w:w="0" w:type="dxa"/>
-            <w:bottom w:w="0" w:type="dxa"/>
-          </w:tblCellMar>
         </w:tblPrEx>
         <w:trPr>
           <w:gridAfter w:val="1"/>
@@ -8177,10 +8061,6 @@
           <w:tblBorders>
             <w:top w:val="none" w:sz="0" w:space="0" w:color="auto"/>
           </w:tblBorders>
-          <w:tblCellMar>
-            <w:top w:w="0" w:type="dxa"/>
-            <w:bottom w:w="0" w:type="dxa"/>
-          </w:tblCellMar>
         </w:tblPrEx>
         <w:trPr>
           <w:gridAfter w:val="1"/>
@@ -8343,10 +8223,6 @@
           <w:tblBorders>
             <w:top w:val="none" w:sz="0" w:space="0" w:color="auto"/>
           </w:tblBorders>
-          <w:tblCellMar>
-            <w:top w:w="0" w:type="dxa"/>
-            <w:bottom w:w="0" w:type="dxa"/>
-          </w:tblCellMar>
         </w:tblPrEx>
         <w:trPr>
           <w:gridAfter w:val="1"/>
@@ -8702,10 +8578,6 @@
           <w:tblBorders>
             <w:top w:val="none" w:sz="0" w:space="0" w:color="auto"/>
           </w:tblBorders>
-          <w:tblCellMar>
-            <w:top w:w="0" w:type="dxa"/>
-            <w:bottom w:w="0" w:type="dxa"/>
-          </w:tblCellMar>
         </w:tblPrEx>
         <w:trPr>
           <w:gridAfter w:val="1"/>
@@ -8874,10 +8746,6 @@
           <w:tblBorders>
             <w:top w:val="none" w:sz="0" w:space="0" w:color="auto"/>
           </w:tblBorders>
-          <w:tblCellMar>
-            <w:top w:w="0" w:type="dxa"/>
-            <w:bottom w:w="0" w:type="dxa"/>
-          </w:tblCellMar>
         </w:tblPrEx>
         <w:trPr>
           <w:gridAfter w:val="1"/>
@@ -9037,7 +8905,7 @@
               </w:rPr>
               <w:t xml:space="preserve">) to your wallet. This may take a while, as a </w:t>
             </w:r>
-            <w:hyperlink r:id="rId12" w:history="1">
+            <w:hyperlink r:id="rId12" w:anchor="Import_Private_key.28s.29" w:history="1">
               <w:r>
                 <w:rPr>
                   <w:rFonts w:ascii="Helvetica" w:hAnsi="Helvetica" w:cs="Helvetica"/>
@@ -9140,10 +9008,6 @@
           <w:tblBorders>
             <w:top w:val="none" w:sz="0" w:space="0" w:color="auto"/>
           </w:tblBorders>
-          <w:tblCellMar>
-            <w:top w:w="0" w:type="dxa"/>
-            <w:bottom w:w="0" w:type="dxa"/>
-          </w:tblCellMar>
         </w:tblPrEx>
         <w:trPr>
           <w:gridAfter w:val="1"/>
@@ -9324,10 +9188,6 @@
           <w:tblBorders>
             <w:top w:val="none" w:sz="0" w:space="0" w:color="auto"/>
           </w:tblBorders>
-          <w:tblCellMar>
-            <w:top w:w="0" w:type="dxa"/>
-            <w:bottom w:w="0" w:type="dxa"/>
-          </w:tblCellMar>
         </w:tblPrEx>
         <w:trPr>
           <w:gridAfter w:val="1"/>
@@ -9526,10 +9386,6 @@
           <w:tblBorders>
             <w:top w:val="none" w:sz="0" w:space="0" w:color="auto"/>
           </w:tblBorders>
-          <w:tblCellMar>
-            <w:top w:w="0" w:type="dxa"/>
-            <w:bottom w:w="0" w:type="dxa"/>
-          </w:tblCellMar>
         </w:tblPrEx>
         <w:trPr>
           <w:gridAfter w:val="1"/>
@@ -9720,10 +9576,6 @@
           <w:tblBorders>
             <w:top w:val="none" w:sz="0" w:space="0" w:color="auto"/>
           </w:tblBorders>
-          <w:tblCellMar>
-            <w:top w:w="0" w:type="dxa"/>
-            <w:bottom w:w="0" w:type="dxa"/>
-          </w:tblCellMar>
         </w:tblPrEx>
         <w:trPr>
           <w:gridAfter w:val="1"/>
@@ -10023,10 +9875,6 @@
           <w:tblBorders>
             <w:top w:val="none" w:sz="0" w:space="0" w:color="auto"/>
           </w:tblBorders>
-          <w:tblCellMar>
-            <w:top w:w="0" w:type="dxa"/>
-            <w:bottom w:w="0" w:type="dxa"/>
-          </w:tblCellMar>
         </w:tblPrEx>
         <w:trPr>
           <w:gridAfter w:val="1"/>
@@ -10415,10 +10263,6 @@
           <w:tblBorders>
             <w:top w:val="none" w:sz="0" w:space="0" w:color="auto"/>
           </w:tblBorders>
-          <w:tblCellMar>
-            <w:top w:w="0" w:type="dxa"/>
-            <w:bottom w:w="0" w:type="dxa"/>
-          </w:tblCellMar>
         </w:tblPrEx>
         <w:trPr>
           <w:gridAfter w:val="1"/>
@@ -10658,10 +10502,6 @@
           <w:tblBorders>
             <w:top w:val="none" w:sz="0" w:space="0" w:color="auto"/>
           </w:tblBorders>
-          <w:tblCellMar>
-            <w:top w:w="0" w:type="dxa"/>
-            <w:bottom w:w="0" w:type="dxa"/>
-          </w:tblCellMar>
         </w:tblPrEx>
         <w:trPr>
           <w:gridAfter w:val="1"/>
@@ -10832,10 +10672,6 @@
           <w:tblBorders>
             <w:top w:val="none" w:sz="0" w:space="0" w:color="auto"/>
           </w:tblBorders>
-          <w:tblCellMar>
-            <w:top w:w="0" w:type="dxa"/>
-            <w:bottom w:w="0" w:type="dxa"/>
-          </w:tblCellMar>
         </w:tblPrEx>
         <w:trPr>
           <w:gridAfter w:val="1"/>
@@ -11052,10 +10888,6 @@
           <w:tblBorders>
             <w:top w:val="none" w:sz="0" w:space="0" w:color="auto"/>
           </w:tblBorders>
-          <w:tblCellMar>
-            <w:top w:w="0" w:type="dxa"/>
-            <w:bottom w:w="0" w:type="dxa"/>
-          </w:tblCellMar>
         </w:tblPrEx>
         <w:trPr>
           <w:gridAfter w:val="1"/>
@@ -11238,10 +11070,6 @@
           <w:tblBorders>
             <w:top w:val="none" w:sz="0" w:space="0" w:color="auto"/>
           </w:tblBorders>
-          <w:tblCellMar>
-            <w:top w:w="0" w:type="dxa"/>
-            <w:bottom w:w="0" w:type="dxa"/>
-          </w:tblCellMar>
         </w:tblPrEx>
         <w:trPr>
           <w:gridAfter w:val="1"/>
@@ -11432,10 +11260,6 @@
           <w:tblBorders>
             <w:top w:val="none" w:sz="0" w:space="0" w:color="auto"/>
           </w:tblBorders>
-          <w:tblCellMar>
-            <w:top w:w="0" w:type="dxa"/>
-            <w:bottom w:w="0" w:type="dxa"/>
-          </w:tblCellMar>
         </w:tblPrEx>
         <w:trPr>
           <w:gridAfter w:val="1"/>
@@ -11658,10 +11482,6 @@
           <w:tblBorders>
             <w:top w:val="none" w:sz="0" w:space="0" w:color="auto"/>
           </w:tblBorders>
-          <w:tblCellMar>
-            <w:top w:w="0" w:type="dxa"/>
-            <w:bottom w:w="0" w:type="dxa"/>
-          </w:tblCellMar>
         </w:tblPrEx>
         <w:trPr>
           <w:gridAfter w:val="1"/>
@@ -11904,10 +11724,6 @@
           <w:tblBorders>
             <w:top w:val="none" w:sz="0" w:space="0" w:color="auto"/>
           </w:tblBorders>
-          <w:tblCellMar>
-            <w:top w:w="0" w:type="dxa"/>
-            <w:bottom w:w="0" w:type="dxa"/>
-          </w:tblCellMar>
         </w:tblPrEx>
         <w:trPr>
           <w:gridAfter w:val="1"/>
@@ -12132,10 +11948,6 @@
           <w:tblBorders>
             <w:top w:val="none" w:sz="0" w:space="0" w:color="auto"/>
           </w:tblBorders>
-          <w:tblCellMar>
-            <w:top w:w="0" w:type="dxa"/>
-            <w:bottom w:w="0" w:type="dxa"/>
-          </w:tblCellMar>
         </w:tblPrEx>
         <w:trPr>
           <w:gridAfter w:val="1"/>
@@ -12353,10 +12165,6 @@
           <w:tblBorders>
             <w:top w:val="none" w:sz="0" w:space="0" w:color="auto"/>
           </w:tblBorders>
-          <w:tblCellMar>
-            <w:top w:w="0" w:type="dxa"/>
-            <w:bottom w:w="0" w:type="dxa"/>
-          </w:tblCellMar>
         </w:tblPrEx>
         <w:trPr>
           <w:gridAfter w:val="1"/>
@@ -12563,10 +12371,6 @@
           <w:tblBorders>
             <w:top w:val="none" w:sz="0" w:space="0" w:color="auto"/>
           </w:tblBorders>
-          <w:tblCellMar>
-            <w:top w:w="0" w:type="dxa"/>
-            <w:bottom w:w="0" w:type="dxa"/>
-          </w:tblCellMar>
         </w:tblPrEx>
         <w:trPr>
           <w:gridAfter w:val="1"/>
@@ -12755,10 +12559,6 @@
           <w:tblBorders>
             <w:top w:val="none" w:sz="0" w:space="0" w:color="auto"/>
           </w:tblBorders>
-          <w:tblCellMar>
-            <w:top w:w="0" w:type="dxa"/>
-            <w:bottom w:w="0" w:type="dxa"/>
-          </w:tblCellMar>
         </w:tblPrEx>
         <w:trPr>
           <w:gridAfter w:val="1"/>
@@ -12986,10 +12786,6 @@
           <w:tblBorders>
             <w:top w:val="none" w:sz="0" w:space="0" w:color="auto"/>
           </w:tblBorders>
-          <w:tblCellMar>
-            <w:top w:w="0" w:type="dxa"/>
-            <w:bottom w:w="0" w:type="dxa"/>
-          </w:tblCellMar>
         </w:tblPrEx>
         <w:trPr>
           <w:gridAfter w:val="1"/>
@@ -13160,10 +12956,6 @@
           <w:tblBorders>
             <w:top w:val="none" w:sz="0" w:space="0" w:color="auto"/>
           </w:tblBorders>
-          <w:tblCellMar>
-            <w:top w:w="0" w:type="dxa"/>
-            <w:bottom w:w="0" w:type="dxa"/>
-          </w:tblCellMar>
         </w:tblPrEx>
         <w:trPr>
           <w:gridAfter w:val="1"/>
@@ -13352,10 +13144,6 @@
           <w:tblBorders>
             <w:top w:val="none" w:sz="0" w:space="0" w:color="auto"/>
           </w:tblBorders>
-          <w:tblCellMar>
-            <w:top w:w="0" w:type="dxa"/>
-            <w:bottom w:w="0" w:type="dxa"/>
-          </w:tblCellMar>
         </w:tblPrEx>
         <w:trPr>
           <w:gridAfter w:val="1"/>
@@ -13645,10 +13433,6 @@
           <w:tblBorders>
             <w:top w:val="none" w:sz="0" w:space="0" w:color="auto"/>
           </w:tblBorders>
-          <w:tblCellMar>
-            <w:top w:w="0" w:type="dxa"/>
-            <w:bottom w:w="0" w:type="dxa"/>
-          </w:tblCellMar>
         </w:tblPrEx>
         <w:trPr>
           <w:gridAfter w:val="1"/>
@@ -13827,10 +13611,6 @@
           <w:tblBorders>
             <w:top w:val="none" w:sz="0" w:space="0" w:color="auto"/>
           </w:tblBorders>
-          <w:tblCellMar>
-            <w:top w:w="0" w:type="dxa"/>
-            <w:bottom w:w="0" w:type="dxa"/>
-          </w:tblCellMar>
         </w:tblPrEx>
         <w:trPr>
           <w:gridAfter w:val="1"/>
@@ -14037,10 +13817,6 @@
           <w:tblBorders>
             <w:top w:val="none" w:sz="0" w:space="0" w:color="auto"/>
           </w:tblBorders>
-          <w:tblCellMar>
-            <w:top w:w="0" w:type="dxa"/>
-            <w:bottom w:w="0" w:type="dxa"/>
-          </w:tblCellMar>
         </w:tblPrEx>
         <w:trPr>
           <w:gridAfter w:val="1"/>
@@ -14247,10 +14023,6 @@
           <w:tblBorders>
             <w:top w:val="none" w:sz="0" w:space="0" w:color="auto"/>
           </w:tblBorders>
-          <w:tblCellMar>
-            <w:top w:w="0" w:type="dxa"/>
-            <w:bottom w:w="0" w:type="dxa"/>
-          </w:tblCellMar>
         </w:tblPrEx>
         <w:trPr>
           <w:gridAfter w:val="1"/>
@@ -14439,10 +14211,6 @@
           <w:tblBorders>
             <w:top w:val="none" w:sz="0" w:space="0" w:color="auto"/>
           </w:tblBorders>
-          <w:tblCellMar>
-            <w:top w:w="0" w:type="dxa"/>
-            <w:bottom w:w="0" w:type="dxa"/>
-          </w:tblCellMar>
         </w:tblPrEx>
         <w:trPr>
           <w:gridAfter w:val="1"/>
@@ -14623,10 +14391,6 @@
           <w:tblBorders>
             <w:top w:val="none" w:sz="0" w:space="0" w:color="auto"/>
           </w:tblBorders>
-          <w:tblCellMar>
-            <w:top w:w="0" w:type="dxa"/>
-            <w:bottom w:w="0" w:type="dxa"/>
-          </w:tblCellMar>
         </w:tblPrEx>
         <w:trPr>
           <w:gridAfter w:val="1"/>
@@ -14798,10 +14562,6 @@
             <w:top w:val="none" w:sz="0" w:space="0" w:color="auto"/>
             <w:bottom w:val="single" w:sz="8" w:space="0" w:color="9A9A9A"/>
           </w:tblBorders>
-          <w:tblCellMar>
-            <w:top w:w="0" w:type="dxa"/>
-            <w:bottom w:w="0" w:type="dxa"/>
-          </w:tblCellMar>
         </w:tblPrEx>
         <w:trPr>
           <w:gridAfter w:val="1"/>

</xml_diff>

<commit_message>
- Implemented dumpPrivateKey and tests
</commit_message>
<xml_diff>
--- a/bitcoind method todo list .docx
+++ b/bitcoind method todo list .docx
@@ -2349,16 +2349,14 @@
               <w:adjustRightInd w:val="0"/>
               <w:rPr>
                 <w:rFonts w:ascii="Helvetica" w:hAnsi="Helvetica" w:cs="Helvetica"/>
-                <w:strike/>
-                <w:sz w:val="26"/>
-                <w:szCs w:val="26"/>
-              </w:rPr>
-            </w:pPr>
-            <w:proofErr w:type="spellStart"/>
-            <w:r>
-              <w:rPr>
-                <w:rFonts w:ascii="Helvetica" w:hAnsi="Helvetica" w:cs="Helvetica"/>
-                <w:strike/>
+                <w:sz w:val="26"/>
+                <w:szCs w:val="26"/>
+              </w:rPr>
+            </w:pPr>
+            <w:proofErr w:type="spellStart"/>
+            <w:r>
+              <w:rPr>
+                <w:rFonts w:ascii="Helvetica" w:hAnsi="Helvetica" w:cs="Helvetica"/>
                 <w:sz w:val="26"/>
                 <w:szCs w:val="26"/>
               </w:rPr>
@@ -2393,15 +2391,13 @@
               <w:adjustRightInd w:val="0"/>
               <w:rPr>
                 <w:rFonts w:ascii="Helvetica" w:hAnsi="Helvetica" w:cs="Helvetica"/>
-                <w:strike/>
-                <w:sz w:val="26"/>
-                <w:szCs w:val="26"/>
-              </w:rPr>
-            </w:pPr>
-            <w:r>
-              <w:rPr>
-                <w:rFonts w:ascii="Helvetica" w:hAnsi="Helvetica" w:cs="Helvetica"/>
-                <w:strike/>
+                <w:sz w:val="26"/>
+                <w:szCs w:val="26"/>
+              </w:rPr>
+            </w:pPr>
+            <w:r>
+              <w:rPr>
+                <w:rFonts w:ascii="Helvetica" w:hAnsi="Helvetica" w:cs="Helvetica"/>
                 <w:sz w:val="26"/>
                 <w:szCs w:val="26"/>
               </w:rPr>
@@ -2411,7 +2407,6 @@
             <w:r>
               <w:rPr>
                 <w:rFonts w:ascii="Helvetica" w:hAnsi="Helvetica" w:cs="Helvetica"/>
-                <w:strike/>
                 <w:sz w:val="26"/>
                 <w:szCs w:val="26"/>
               </w:rPr>
@@ -2421,7 +2416,6 @@
             <w:r>
               <w:rPr>
                 <w:rFonts w:ascii="Helvetica" w:hAnsi="Helvetica" w:cs="Helvetica"/>
-                <w:strike/>
                 <w:sz w:val="26"/>
                 <w:szCs w:val="26"/>
               </w:rPr>
@@ -2455,7 +2449,6 @@
               <w:adjustRightInd w:val="0"/>
               <w:rPr>
                 <w:rFonts w:ascii="Helvetica" w:hAnsi="Helvetica" w:cs="Helvetica"/>
-                <w:strike/>
                 <w:sz w:val="26"/>
                 <w:szCs w:val="26"/>
               </w:rPr>
@@ -2465,7 +2458,6 @@
                 <w:rFonts w:ascii="Helvetica" w:hAnsi="Helvetica" w:cs="Helvetica"/>
                 <w:b/>
                 <w:bCs/>
-                <w:strike/>
                 <w:sz w:val="26"/>
                 <w:szCs w:val="26"/>
               </w:rPr>
@@ -2474,7 +2466,6 @@
             <w:r>
               <w:rPr>
                 <w:rFonts w:ascii="Helvetica" w:hAnsi="Helvetica" w:cs="Helvetica"/>
-                <w:strike/>
                 <w:sz w:val="26"/>
                 <w:szCs w:val="26"/>
               </w:rPr>
@@ -2489,15 +2480,13 @@
               <w:adjustRightInd w:val="0"/>
               <w:rPr>
                 <w:rFonts w:ascii="Helvetica" w:hAnsi="Helvetica" w:cs="Helvetica"/>
-                <w:strike/>
-                <w:sz w:val="26"/>
-                <w:szCs w:val="26"/>
-              </w:rPr>
-            </w:pPr>
-            <w:r>
-              <w:rPr>
-                <w:rFonts w:ascii="Helvetica" w:hAnsi="Helvetica" w:cs="Helvetica"/>
-                <w:strike/>
+                <w:sz w:val="26"/>
+                <w:szCs w:val="26"/>
+              </w:rPr>
+            </w:pPr>
+            <w:r>
+              <w:rPr>
+                <w:rFonts w:ascii="Helvetica" w:hAnsi="Helvetica" w:cs="Helvetica"/>
                 <w:sz w:val="26"/>
                 <w:szCs w:val="26"/>
               </w:rPr>
@@ -2507,7 +2496,6 @@
             <w:r>
               <w:rPr>
                 <w:rFonts w:ascii="Helvetica" w:hAnsi="Helvetica" w:cs="Helvetica"/>
-                <w:strike/>
                 <w:sz w:val="26"/>
                 <w:szCs w:val="26"/>
               </w:rPr>
@@ -2517,7 +2505,6 @@
             <w:r>
               <w:rPr>
                 <w:rFonts w:ascii="Helvetica" w:hAnsi="Helvetica" w:cs="Helvetica"/>
-                <w:strike/>
                 <w:sz w:val="26"/>
                 <w:szCs w:val="26"/>
               </w:rPr>
@@ -2527,7 +2514,6 @@
             <w:r>
               <w:rPr>
                 <w:rFonts w:ascii="Helvetica" w:hAnsi="Helvetica" w:cs="Helvetica"/>
-                <w:strike/>
                 <w:sz w:val="26"/>
                 <w:szCs w:val="26"/>
               </w:rPr>
@@ -2537,7 +2523,6 @@
             <w:r>
               <w:rPr>
                 <w:rFonts w:ascii="Helvetica" w:hAnsi="Helvetica" w:cs="Helvetica"/>
-                <w:strike/>
                 <w:sz w:val="26"/>
                 <w:szCs w:val="26"/>
               </w:rPr>
@@ -2547,7 +2532,6 @@
             <w:r>
               <w:rPr>
                 <w:rFonts w:ascii="Helvetica" w:hAnsi="Helvetica" w:cs="Helvetica"/>
-                <w:strike/>
                 <w:sz w:val="26"/>
                 <w:szCs w:val="26"/>
               </w:rPr>
@@ -2557,11 +2541,20 @@
             <w:r>
               <w:rPr>
                 <w:rFonts w:ascii="Helvetica" w:hAnsi="Helvetica" w:cs="Helvetica"/>
-                <w:strike/>
-                <w:sz w:val="26"/>
-                <w:szCs w:val="26"/>
-              </w:rPr>
-              <w:t xml:space="preserve"> is false, only a list of added nodes will be provided, otherwise connected information will also be available.</w:t>
+                <w:sz w:val="26"/>
+                <w:szCs w:val="26"/>
+              </w:rPr>
+              <w:t xml:space="preserve"> is false, only a list of added nodes will be provided, other</w:t>
+            </w:r>
+            <w:bookmarkStart w:id="0" w:name="_GoBack"/>
+            <w:bookmarkEnd w:id="0"/>
+            <w:r>
+              <w:rPr>
+                <w:rFonts w:ascii="Helvetica" w:hAnsi="Helvetica" w:cs="Helvetica"/>
+                <w:sz w:val="26"/>
+                <w:szCs w:val="26"/>
+              </w:rPr>
+              <w:t>wise connected information will also be available.</w:t>
             </w:r>
           </w:p>
         </w:tc>
@@ -6593,16 +6586,16 @@
               <w:adjustRightInd w:val="0"/>
               <w:rPr>
                 <w:rFonts w:ascii="Helvetica" w:hAnsi="Helvetica" w:cs="Helvetica"/>
-                <w:b/>
-                <w:sz w:val="26"/>
-                <w:szCs w:val="26"/>
-              </w:rPr>
-            </w:pPr>
-            <w:proofErr w:type="spellStart"/>
-            <w:r>
-              <w:rPr>
-                <w:rFonts w:ascii="Helvetica" w:hAnsi="Helvetica" w:cs="Helvetica"/>
-                <w:b/>
+                <w:strike/>
+                <w:sz w:val="26"/>
+                <w:szCs w:val="26"/>
+              </w:rPr>
+            </w:pPr>
+            <w:proofErr w:type="spellStart"/>
+            <w:r>
+              <w:rPr>
+                <w:rFonts w:ascii="Helvetica" w:hAnsi="Helvetica" w:cs="Helvetica"/>
+                <w:strike/>
                 <w:sz w:val="26"/>
                 <w:szCs w:val="26"/>
               </w:rPr>
@@ -6637,15 +6630,15 @@
               <w:adjustRightInd w:val="0"/>
               <w:rPr>
                 <w:rFonts w:ascii="Helvetica" w:hAnsi="Helvetica" w:cs="Helvetica"/>
-                <w:b/>
-                <w:sz w:val="26"/>
-                <w:szCs w:val="26"/>
-              </w:rPr>
-            </w:pPr>
-            <w:r>
-              <w:rPr>
-                <w:rFonts w:ascii="Helvetica" w:hAnsi="Helvetica" w:cs="Helvetica"/>
-                <w:b/>
+                <w:strike/>
+                <w:sz w:val="26"/>
+                <w:szCs w:val="26"/>
+              </w:rPr>
+            </w:pPr>
+            <w:r>
+              <w:rPr>
+                <w:rFonts w:ascii="Helvetica" w:hAnsi="Helvetica" w:cs="Helvetica"/>
+                <w:strike/>
                 <w:sz w:val="26"/>
                 <w:szCs w:val="26"/>
               </w:rPr>
@@ -6655,7 +6648,7 @@
             <w:r>
               <w:rPr>
                 <w:rFonts w:ascii="Helvetica" w:hAnsi="Helvetica" w:cs="Helvetica"/>
-                <w:b/>
+                <w:strike/>
                 <w:sz w:val="26"/>
                 <w:szCs w:val="26"/>
               </w:rPr>
@@ -6665,7 +6658,7 @@
             <w:r>
               <w:rPr>
                 <w:rFonts w:ascii="Helvetica" w:hAnsi="Helvetica" w:cs="Helvetica"/>
-                <w:b/>
+                <w:strike/>
                 <w:sz w:val="26"/>
                 <w:szCs w:val="26"/>
               </w:rPr>
@@ -6699,16 +6692,16 @@
               <w:adjustRightInd w:val="0"/>
               <w:rPr>
                 <w:rFonts w:ascii="Helvetica" w:hAnsi="Helvetica" w:cs="Helvetica"/>
-                <w:b/>
-                <w:sz w:val="26"/>
-                <w:szCs w:val="26"/>
-              </w:rPr>
-            </w:pPr>
-            <w:r>
-              <w:rPr>
-                <w:rFonts w:ascii="Helvetica" w:hAnsi="Helvetica" w:cs="Helvetica"/>
-                <w:b/>
+                <w:strike/>
+                <w:sz w:val="26"/>
+                <w:szCs w:val="26"/>
+              </w:rPr>
+            </w:pPr>
+            <w:r>
+              <w:rPr>
+                <w:rFonts w:ascii="Helvetica" w:hAnsi="Helvetica" w:cs="Helvetica"/>
                 <w:bCs/>
+                <w:strike/>
                 <w:sz w:val="26"/>
                 <w:szCs w:val="26"/>
               </w:rPr>
@@ -6717,7 +6710,7 @@
             <w:r>
               <w:rPr>
                 <w:rFonts w:ascii="Helvetica" w:hAnsi="Helvetica" w:cs="Helvetica"/>
-                <w:b/>
+                <w:strike/>
                 <w:sz w:val="26"/>
                 <w:szCs w:val="26"/>
               </w:rPr>
@@ -6727,40 +6720,18 @@
               <w:r>
                 <w:rPr>
                   <w:rFonts w:ascii="Helvetica" w:hAnsi="Helvetica" w:cs="Helvetica"/>
-                  <w:b/>
+                  <w:strike/>
                   <w:color w:val="092F9D"/>
                   <w:sz w:val="26"/>
                   <w:szCs w:val="26"/>
                 </w:rPr>
-                <w:t>raw tran</w:t>
-              </w:r>
-              <w:bookmarkStart w:id="0" w:name="_GoBack"/>
-              <w:bookmarkEnd w:id="0"/>
-              <w:r>
-                <w:rPr>
-                  <w:rFonts w:ascii="Helvetica" w:hAnsi="Helvetica" w:cs="Helvetica"/>
-                  <w:b/>
-                  <w:color w:val="092F9D"/>
-                  <w:sz w:val="26"/>
-                  <w:szCs w:val="26"/>
-                </w:rPr>
-                <w:t>s</w:t>
-              </w:r>
-              <w:r>
-                <w:rPr>
-                  <w:rFonts w:ascii="Helvetica" w:hAnsi="Helvetica" w:cs="Helvetica"/>
-                  <w:b/>
-                  <w:color w:val="092F9D"/>
-                  <w:sz w:val="26"/>
-                  <w:szCs w:val="26"/>
-                </w:rPr>
-                <w:t>action</w:t>
+                <w:t>raw transaction</w:t>
               </w:r>
             </w:hyperlink>
             <w:r>
               <w:rPr>
                 <w:rFonts w:ascii="Helvetica" w:hAnsi="Helvetica" w:cs="Helvetica"/>
-                <w:b/>
+                <w:strike/>
                 <w:sz w:val="26"/>
                 <w:szCs w:val="26"/>
               </w:rPr>
@@ -6793,15 +6764,15 @@
               <w:adjustRightInd w:val="0"/>
               <w:rPr>
                 <w:rFonts w:ascii="Helvetica" w:hAnsi="Helvetica" w:cs="Helvetica"/>
-                <w:b/>
-                <w:sz w:val="26"/>
-                <w:szCs w:val="26"/>
-              </w:rPr>
-            </w:pPr>
-            <w:r>
-              <w:rPr>
-                <w:rFonts w:ascii="Helvetica" w:hAnsi="Helvetica" w:cs="Helvetica"/>
-                <w:b/>
+                <w:strike/>
+                <w:sz w:val="26"/>
+                <w:szCs w:val="26"/>
+              </w:rPr>
+            </w:pPr>
+            <w:r>
+              <w:rPr>
+                <w:rFonts w:ascii="Helvetica" w:hAnsi="Helvetica" w:cs="Helvetica"/>
+                <w:strike/>
                 <w:sz w:val="26"/>
                 <w:szCs w:val="26"/>
               </w:rPr>
@@ -7059,16 +7030,16 @@
               <w:adjustRightInd w:val="0"/>
               <w:rPr>
                 <w:rFonts w:ascii="Helvetica" w:hAnsi="Helvetica" w:cs="Helvetica"/>
-                <w:b/>
-                <w:sz w:val="26"/>
-                <w:szCs w:val="26"/>
-              </w:rPr>
-            </w:pPr>
-            <w:proofErr w:type="spellStart"/>
-            <w:r>
-              <w:rPr>
-                <w:rFonts w:ascii="Helvetica" w:hAnsi="Helvetica" w:cs="Helvetica"/>
-                <w:b/>
+                <w:strike/>
+                <w:sz w:val="26"/>
+                <w:szCs w:val="26"/>
+              </w:rPr>
+            </w:pPr>
+            <w:proofErr w:type="spellStart"/>
+            <w:r>
+              <w:rPr>
+                <w:rFonts w:ascii="Helvetica" w:hAnsi="Helvetica" w:cs="Helvetica"/>
+                <w:strike/>
                 <w:sz w:val="26"/>
                 <w:szCs w:val="26"/>
               </w:rPr>
@@ -7103,15 +7074,15 @@
               <w:adjustRightInd w:val="0"/>
               <w:rPr>
                 <w:rFonts w:ascii="Helvetica" w:hAnsi="Helvetica" w:cs="Helvetica"/>
-                <w:b/>
-                <w:sz w:val="26"/>
-                <w:szCs w:val="26"/>
-              </w:rPr>
-            </w:pPr>
-            <w:r>
-              <w:rPr>
-                <w:rFonts w:ascii="Helvetica" w:hAnsi="Helvetica" w:cs="Helvetica"/>
-                <w:b/>
+                <w:strike/>
+                <w:sz w:val="26"/>
+                <w:szCs w:val="26"/>
+              </w:rPr>
+            </w:pPr>
+            <w:r>
+              <w:rPr>
+                <w:rFonts w:ascii="Helvetica" w:hAnsi="Helvetica" w:cs="Helvetica"/>
+                <w:strike/>
                 <w:sz w:val="26"/>
                 <w:szCs w:val="26"/>
               </w:rPr>
@@ -7121,7 +7092,7 @@
             <w:r>
               <w:rPr>
                 <w:rFonts w:ascii="Helvetica" w:hAnsi="Helvetica" w:cs="Helvetica"/>
-                <w:b/>
+                <w:strike/>
                 <w:sz w:val="26"/>
                 <w:szCs w:val="26"/>
               </w:rPr>
@@ -7131,7 +7102,7 @@
             <w:r>
               <w:rPr>
                 <w:rFonts w:ascii="Helvetica" w:hAnsi="Helvetica" w:cs="Helvetica"/>
-                <w:b/>
+                <w:strike/>
                 <w:sz w:val="26"/>
                 <w:szCs w:val="26"/>
               </w:rPr>
@@ -7141,7 +7112,7 @@
             <w:r>
               <w:rPr>
                 <w:rFonts w:ascii="Helvetica" w:hAnsi="Helvetica" w:cs="Helvetica"/>
-                <w:b/>
+                <w:strike/>
                 <w:sz w:val="26"/>
                 <w:szCs w:val="26"/>
               </w:rPr>
@@ -7151,7 +7122,7 @@
             <w:r>
               <w:rPr>
                 <w:rFonts w:ascii="Helvetica" w:hAnsi="Helvetica" w:cs="Helvetica"/>
-                <w:b/>
+                <w:strike/>
                 <w:sz w:val="26"/>
                 <w:szCs w:val="26"/>
               </w:rPr>
@@ -7185,15 +7156,15 @@
               <w:adjustRightInd w:val="0"/>
               <w:rPr>
                 <w:rFonts w:ascii="Helvetica" w:hAnsi="Helvetica" w:cs="Helvetica"/>
-                <w:b/>
-                <w:sz w:val="26"/>
-                <w:szCs w:val="26"/>
-              </w:rPr>
-            </w:pPr>
-            <w:r>
-              <w:rPr>
-                <w:rFonts w:ascii="Helvetica" w:hAnsi="Helvetica" w:cs="Helvetica"/>
-                <w:b/>
+                <w:strike/>
+                <w:sz w:val="26"/>
+                <w:szCs w:val="26"/>
+              </w:rPr>
+            </w:pPr>
+            <w:r>
+              <w:rPr>
+                <w:rFonts w:ascii="Helvetica" w:hAnsi="Helvetica" w:cs="Helvetica"/>
+                <w:strike/>
                 <w:sz w:val="26"/>
                 <w:szCs w:val="26"/>
               </w:rPr>
@@ -7203,7 +7174,7 @@
             <w:r>
               <w:rPr>
                 <w:rFonts w:ascii="Helvetica" w:hAnsi="Helvetica" w:cs="Helvetica"/>
-                <w:b/>
+                <w:strike/>
                 <w:sz w:val="26"/>
                 <w:szCs w:val="26"/>
               </w:rPr>
@@ -7213,7 +7184,7 @@
             <w:r>
               <w:rPr>
                 <w:rFonts w:ascii="Helvetica" w:hAnsi="Helvetica" w:cs="Helvetica"/>
-                <w:b/>
+                <w:strike/>
                 <w:sz w:val="26"/>
                 <w:szCs w:val="26"/>
               </w:rPr>
@@ -7223,7 +7194,7 @@
             <w:r>
               <w:rPr>
                 <w:rFonts w:ascii="Helvetica" w:hAnsi="Helvetica" w:cs="Helvetica"/>
-                <w:b/>
+                <w:strike/>
                 <w:sz w:val="26"/>
                 <w:szCs w:val="26"/>
               </w:rPr>
@@ -7233,7 +7204,7 @@
             <w:r>
               <w:rPr>
                 <w:rFonts w:ascii="Helvetica" w:hAnsi="Helvetica" w:cs="Helvetica"/>
-                <w:b/>
+                <w:strike/>
                 <w:sz w:val="26"/>
                 <w:szCs w:val="26"/>
               </w:rPr>
@@ -7318,16 +7289,16 @@
               <w:adjustRightInd w:val="0"/>
               <w:rPr>
                 <w:rFonts w:ascii="Helvetica" w:hAnsi="Helvetica" w:cs="Helvetica"/>
-                <w:b/>
-                <w:sz w:val="26"/>
-                <w:szCs w:val="26"/>
-              </w:rPr>
-            </w:pPr>
-            <w:proofErr w:type="spellStart"/>
-            <w:r>
-              <w:rPr>
-                <w:rFonts w:ascii="Helvetica" w:hAnsi="Helvetica" w:cs="Helvetica"/>
-                <w:b/>
+                <w:strike/>
+                <w:sz w:val="26"/>
+                <w:szCs w:val="26"/>
+              </w:rPr>
+            </w:pPr>
+            <w:proofErr w:type="spellStart"/>
+            <w:r>
+              <w:rPr>
+                <w:rFonts w:ascii="Helvetica" w:hAnsi="Helvetica" w:cs="Helvetica"/>
+                <w:strike/>
                 <w:sz w:val="26"/>
                 <w:szCs w:val="26"/>
               </w:rPr>
@@ -7361,15 +7332,15 @@
               <w:adjustRightInd w:val="0"/>
               <w:rPr>
                 <w:rFonts w:ascii="Helvetica" w:hAnsi="Helvetica" w:cs="Helvetica"/>
-                <w:b/>
-                <w:sz w:val="26"/>
-                <w:szCs w:val="26"/>
-              </w:rPr>
-            </w:pPr>
-            <w:r>
-              <w:rPr>
-                <w:rFonts w:ascii="Helvetica" w:hAnsi="Helvetica" w:cs="Helvetica"/>
-                <w:b/>
+                <w:strike/>
+                <w:sz w:val="26"/>
+                <w:szCs w:val="26"/>
+              </w:rPr>
+            </w:pPr>
+            <w:r>
+              <w:rPr>
+                <w:rFonts w:ascii="Helvetica" w:hAnsi="Helvetica" w:cs="Helvetica"/>
+                <w:strike/>
                 <w:sz w:val="26"/>
                 <w:szCs w:val="26"/>
               </w:rPr>
@@ -7379,7 +7350,7 @@
             <w:r>
               <w:rPr>
                 <w:rFonts w:ascii="Helvetica" w:hAnsi="Helvetica" w:cs="Helvetica"/>
-                <w:b/>
+                <w:strike/>
                 <w:sz w:val="26"/>
                 <w:szCs w:val="26"/>
               </w:rPr>
@@ -7389,7 +7360,7 @@
             <w:r>
               <w:rPr>
                 <w:rFonts w:ascii="Helvetica" w:hAnsi="Helvetica" w:cs="Helvetica"/>
-                <w:b/>
+                <w:strike/>
                 <w:sz w:val="26"/>
                 <w:szCs w:val="26"/>
               </w:rPr>
@@ -7423,15 +7394,15 @@
               <w:adjustRightInd w:val="0"/>
               <w:rPr>
                 <w:rFonts w:ascii="Helvetica" w:hAnsi="Helvetica" w:cs="Helvetica"/>
-                <w:b/>
-                <w:sz w:val="26"/>
-                <w:szCs w:val="26"/>
-              </w:rPr>
-            </w:pPr>
-            <w:r>
-              <w:rPr>
-                <w:rFonts w:ascii="Helvetica" w:hAnsi="Helvetica" w:cs="Helvetica"/>
-                <w:b/>
+                <w:strike/>
+                <w:sz w:val="26"/>
+                <w:szCs w:val="26"/>
+              </w:rPr>
+            </w:pPr>
+            <w:r>
+              <w:rPr>
+                <w:rFonts w:ascii="Helvetica" w:hAnsi="Helvetica" w:cs="Helvetica"/>
+                <w:strike/>
                 <w:sz w:val="26"/>
                 <w:szCs w:val="26"/>
               </w:rPr>
@@ -7456,15 +7427,15 @@
               <w:ind w:hanging="720"/>
               <w:rPr>
                 <w:rFonts w:ascii="Helvetica" w:hAnsi="Helvetica" w:cs="Helvetica"/>
-                <w:b/>
-                <w:sz w:val="26"/>
-                <w:szCs w:val="26"/>
-              </w:rPr>
-            </w:pPr>
-            <w:r>
-              <w:rPr>
-                <w:rFonts w:ascii="Helvetica" w:hAnsi="Helvetica" w:cs="Helvetica"/>
-                <w:b/>
+                <w:strike/>
+                <w:sz w:val="26"/>
+                <w:szCs w:val="26"/>
+              </w:rPr>
+            </w:pPr>
+            <w:r>
+              <w:rPr>
+                <w:rFonts w:ascii="Helvetica" w:hAnsi="Helvetica" w:cs="Helvetica"/>
+                <w:strike/>
                 <w:sz w:val="26"/>
                 <w:szCs w:val="26"/>
               </w:rPr>
@@ -7489,15 +7460,15 @@
               <w:ind w:hanging="720"/>
               <w:rPr>
                 <w:rFonts w:ascii="Helvetica" w:hAnsi="Helvetica" w:cs="Helvetica"/>
-                <w:b/>
-                <w:sz w:val="26"/>
-                <w:szCs w:val="26"/>
-              </w:rPr>
-            </w:pPr>
-            <w:r>
-              <w:rPr>
-                <w:rFonts w:ascii="Helvetica" w:hAnsi="Helvetica" w:cs="Helvetica"/>
-                <w:b/>
+                <w:strike/>
+                <w:sz w:val="26"/>
+                <w:szCs w:val="26"/>
+              </w:rPr>
+            </w:pPr>
+            <w:r>
+              <w:rPr>
+                <w:rFonts w:ascii="Helvetica" w:hAnsi="Helvetica" w:cs="Helvetica"/>
+                <w:strike/>
                 <w:sz w:val="26"/>
                 <w:szCs w:val="26"/>
               </w:rPr>
@@ -7522,15 +7493,15 @@
               <w:ind w:hanging="720"/>
               <w:rPr>
                 <w:rFonts w:ascii="Helvetica" w:hAnsi="Helvetica" w:cs="Helvetica"/>
-                <w:b/>
-                <w:sz w:val="26"/>
-                <w:szCs w:val="26"/>
-              </w:rPr>
-            </w:pPr>
-            <w:r>
-              <w:rPr>
-                <w:rFonts w:ascii="Helvetica" w:hAnsi="Helvetica" w:cs="Helvetica"/>
-                <w:b/>
+                <w:strike/>
+                <w:sz w:val="26"/>
+                <w:szCs w:val="26"/>
+              </w:rPr>
+            </w:pPr>
+            <w:r>
+              <w:rPr>
+                <w:rFonts w:ascii="Helvetica" w:hAnsi="Helvetica" w:cs="Helvetica"/>
+                <w:strike/>
                 <w:sz w:val="26"/>
                 <w:szCs w:val="26"/>
               </w:rPr>
@@ -7540,7 +7511,7 @@
             <w:r>
               <w:rPr>
                 <w:rFonts w:ascii="Helvetica" w:hAnsi="Helvetica" w:cs="Helvetica"/>
-                <w:b/>
+                <w:strike/>
                 <w:sz w:val="26"/>
                 <w:szCs w:val="26"/>
               </w:rPr>
@@ -7550,7 +7521,7 @@
             <w:r>
               <w:rPr>
                 <w:rFonts w:ascii="Helvetica" w:hAnsi="Helvetica" w:cs="Helvetica"/>
-                <w:b/>
+                <w:strike/>
                 <w:sz w:val="26"/>
                 <w:szCs w:val="26"/>
               </w:rPr>
@@ -7575,15 +7546,15 @@
               <w:ind w:hanging="720"/>
               <w:rPr>
                 <w:rFonts w:ascii="Helvetica" w:hAnsi="Helvetica" w:cs="Helvetica"/>
-                <w:b/>
-                <w:sz w:val="26"/>
-                <w:szCs w:val="26"/>
-              </w:rPr>
-            </w:pPr>
-            <w:r>
-              <w:rPr>
-                <w:rFonts w:ascii="Helvetica" w:hAnsi="Helvetica" w:cs="Helvetica"/>
-                <w:b/>
+                <w:strike/>
+                <w:sz w:val="26"/>
+                <w:szCs w:val="26"/>
+              </w:rPr>
+            </w:pPr>
+            <w:r>
+              <w:rPr>
+                <w:rFonts w:ascii="Helvetica" w:hAnsi="Helvetica" w:cs="Helvetica"/>
+                <w:strike/>
                 <w:sz w:val="26"/>
                 <w:szCs w:val="26"/>
               </w:rPr>
@@ -7592,7 +7563,7 @@
             <w:r>
               <w:rPr>
                 <w:rFonts w:ascii="Helvetica" w:hAnsi="Helvetica" w:cs="Helvetica"/>
-                <w:b/>
+                <w:strike/>
                 <w:color w:val="092F9D"/>
                 <w:sz w:val="22"/>
                 <w:szCs w:val="22"/>
@@ -7602,7 +7573,7 @@
             <w:r>
               <w:rPr>
                 <w:rFonts w:ascii="Helvetica" w:hAnsi="Helvetica" w:cs="Helvetica"/>
-                <w:b/>
+                <w:strike/>
                 <w:sz w:val="26"/>
                 <w:szCs w:val="26"/>
               </w:rPr>
@@ -7627,15 +7598,15 @@
               <w:ind w:hanging="720"/>
               <w:rPr>
                 <w:rFonts w:ascii="Helvetica" w:hAnsi="Helvetica" w:cs="Helvetica"/>
-                <w:b/>
-                <w:sz w:val="26"/>
-                <w:szCs w:val="26"/>
-              </w:rPr>
-            </w:pPr>
-            <w:r>
-              <w:rPr>
-                <w:rFonts w:ascii="Helvetica" w:hAnsi="Helvetica" w:cs="Helvetica"/>
-                <w:b/>
+                <w:strike/>
+                <w:sz w:val="26"/>
+                <w:szCs w:val="26"/>
+              </w:rPr>
+            </w:pPr>
+            <w:r>
+              <w:rPr>
+                <w:rFonts w:ascii="Helvetica" w:hAnsi="Helvetica" w:cs="Helvetica"/>
+                <w:strike/>
                 <w:sz w:val="26"/>
                 <w:szCs w:val="26"/>
               </w:rPr>
@@ -7660,15 +7631,15 @@
               <w:ind w:hanging="1440"/>
               <w:rPr>
                 <w:rFonts w:ascii="Helvetica" w:hAnsi="Helvetica" w:cs="Helvetica"/>
-                <w:b/>
-                <w:sz w:val="26"/>
-                <w:szCs w:val="26"/>
-              </w:rPr>
-            </w:pPr>
-            <w:r>
-              <w:rPr>
-                <w:rFonts w:ascii="Helvetica" w:hAnsi="Helvetica" w:cs="Helvetica"/>
-                <w:b/>
+                <w:strike/>
+                <w:sz w:val="26"/>
+                <w:szCs w:val="26"/>
+              </w:rPr>
+            </w:pPr>
+            <w:r>
+              <w:rPr>
+                <w:rFonts w:ascii="Helvetica" w:hAnsi="Helvetica" w:cs="Helvetica"/>
+                <w:strike/>
                 <w:sz w:val="26"/>
                 <w:szCs w:val="26"/>
               </w:rPr>
@@ -7693,15 +7664,15 @@
               <w:ind w:hanging="1440"/>
               <w:rPr>
                 <w:rFonts w:ascii="Helvetica" w:hAnsi="Helvetica" w:cs="Helvetica"/>
-                <w:b/>
-                <w:sz w:val="26"/>
-                <w:szCs w:val="26"/>
-              </w:rPr>
-            </w:pPr>
-            <w:r>
-              <w:rPr>
-                <w:rFonts w:ascii="Helvetica" w:hAnsi="Helvetica" w:cs="Helvetica"/>
-                <w:b/>
+                <w:strike/>
+                <w:sz w:val="26"/>
+                <w:szCs w:val="26"/>
+              </w:rPr>
+            </w:pPr>
+            <w:r>
+              <w:rPr>
+                <w:rFonts w:ascii="Helvetica" w:hAnsi="Helvetica" w:cs="Helvetica"/>
+                <w:strike/>
                 <w:sz w:val="26"/>
                 <w:szCs w:val="26"/>
               </w:rPr>
@@ -7726,15 +7697,15 @@
               <w:ind w:hanging="1440"/>
               <w:rPr>
                 <w:rFonts w:ascii="Helvetica" w:hAnsi="Helvetica" w:cs="Helvetica"/>
-                <w:b/>
-                <w:sz w:val="26"/>
-                <w:szCs w:val="26"/>
-              </w:rPr>
-            </w:pPr>
-            <w:r>
-              <w:rPr>
-                <w:rFonts w:ascii="Helvetica" w:hAnsi="Helvetica" w:cs="Helvetica"/>
-                <w:b/>
+                <w:strike/>
+                <w:sz w:val="26"/>
+                <w:szCs w:val="26"/>
+              </w:rPr>
+            </w:pPr>
+            <w:r>
+              <w:rPr>
+                <w:rFonts w:ascii="Helvetica" w:hAnsi="Helvetica" w:cs="Helvetica"/>
+                <w:strike/>
                 <w:sz w:val="26"/>
                 <w:szCs w:val="26"/>
               </w:rPr>
@@ -7759,15 +7730,15 @@
               <w:ind w:hanging="1440"/>
               <w:rPr>
                 <w:rFonts w:ascii="Helvetica" w:hAnsi="Helvetica" w:cs="Helvetica"/>
-                <w:b/>
-                <w:sz w:val="26"/>
-                <w:szCs w:val="26"/>
-              </w:rPr>
-            </w:pPr>
-            <w:r>
-              <w:rPr>
-                <w:rFonts w:ascii="Helvetica" w:hAnsi="Helvetica" w:cs="Helvetica"/>
-                <w:b/>
+                <w:strike/>
+                <w:sz w:val="26"/>
+                <w:szCs w:val="26"/>
+              </w:rPr>
+            </w:pPr>
+            <w:r>
+              <w:rPr>
+                <w:rFonts w:ascii="Helvetica" w:hAnsi="Helvetica" w:cs="Helvetica"/>
+                <w:strike/>
                 <w:sz w:val="26"/>
                 <w:szCs w:val="26"/>
               </w:rPr>
@@ -7792,15 +7763,15 @@
               <w:ind w:hanging="1440"/>
               <w:rPr>
                 <w:rFonts w:ascii="Helvetica" w:hAnsi="Helvetica" w:cs="Helvetica"/>
-                <w:b/>
-                <w:sz w:val="26"/>
-                <w:szCs w:val="26"/>
-              </w:rPr>
-            </w:pPr>
-            <w:r>
-              <w:rPr>
-                <w:rFonts w:ascii="Helvetica" w:hAnsi="Helvetica" w:cs="Helvetica"/>
-                <w:b/>
+                <w:strike/>
+                <w:sz w:val="26"/>
+                <w:szCs w:val="26"/>
+              </w:rPr>
+            </w:pPr>
+            <w:r>
+              <w:rPr>
+                <w:rFonts w:ascii="Helvetica" w:hAnsi="Helvetica" w:cs="Helvetica"/>
+                <w:strike/>
                 <w:sz w:val="26"/>
                 <w:szCs w:val="26"/>
               </w:rPr>

</xml_diff>

<commit_message>
- Uptaed project for XCode 6.1
</commit_message>
<xml_diff>
--- a/bitcoind method todo list .docx
+++ b/bitcoind method todo list .docx
@@ -1587,14 +1587,16 @@
               <w:adjustRightInd w:val="0"/>
               <w:rPr>
                 <w:rFonts w:ascii="Helvetica" w:hAnsi="Helvetica" w:cs="Helvetica"/>
-                <w:sz w:val="26"/>
-                <w:szCs w:val="26"/>
-              </w:rPr>
-            </w:pPr>
-            <w:proofErr w:type="spellStart"/>
-            <w:r>
-              <w:rPr>
-                <w:rFonts w:ascii="Helvetica" w:hAnsi="Helvetica" w:cs="Helvetica"/>
+                <w:strike/>
+                <w:sz w:val="26"/>
+                <w:szCs w:val="26"/>
+              </w:rPr>
+            </w:pPr>
+            <w:proofErr w:type="spellStart"/>
+            <w:r>
+              <w:rPr>
+                <w:rFonts w:ascii="Helvetica" w:hAnsi="Helvetica" w:cs="Helvetica"/>
+                <w:strike/>
                 <w:sz w:val="26"/>
                 <w:szCs w:val="26"/>
               </w:rPr>
@@ -1629,13 +1631,15 @@
               <w:adjustRightInd w:val="0"/>
               <w:rPr>
                 <w:rFonts w:ascii="Helvetica" w:hAnsi="Helvetica" w:cs="Helvetica"/>
-                <w:sz w:val="26"/>
-                <w:szCs w:val="26"/>
-              </w:rPr>
-            </w:pPr>
-            <w:r>
-              <w:rPr>
-                <w:rFonts w:ascii="Helvetica" w:hAnsi="Helvetica" w:cs="Helvetica"/>
+                <w:strike/>
+                <w:sz w:val="26"/>
+                <w:szCs w:val="26"/>
+              </w:rPr>
+            </w:pPr>
+            <w:r>
+              <w:rPr>
+                <w:rFonts w:ascii="Helvetica" w:hAnsi="Helvetica" w:cs="Helvetica"/>
+                <w:strike/>
                 <w:sz w:val="26"/>
                 <w:szCs w:val="26"/>
               </w:rPr>
@@ -1645,6 +1649,7 @@
             <w:r>
               <w:rPr>
                 <w:rFonts w:ascii="Helvetica" w:hAnsi="Helvetica" w:cs="Helvetica"/>
+                <w:strike/>
                 <w:sz w:val="26"/>
                 <w:szCs w:val="26"/>
               </w:rPr>
@@ -1654,6 +1659,7 @@
             <w:r>
               <w:rPr>
                 <w:rFonts w:ascii="Helvetica" w:hAnsi="Helvetica" w:cs="Helvetica"/>
+                <w:strike/>
                 <w:sz w:val="26"/>
                 <w:szCs w:val="26"/>
               </w:rPr>
@@ -1687,13 +1693,15 @@
               <w:adjustRightInd w:val="0"/>
               <w:rPr>
                 <w:rFonts w:ascii="Helvetica" w:hAnsi="Helvetica" w:cs="Helvetica"/>
-                <w:sz w:val="26"/>
-                <w:szCs w:val="26"/>
-              </w:rPr>
-            </w:pPr>
-            <w:r>
-              <w:rPr>
-                <w:rFonts w:ascii="Helvetica" w:hAnsi="Helvetica" w:cs="Helvetica"/>
+                <w:strike/>
+                <w:sz w:val="26"/>
+                <w:szCs w:val="26"/>
+              </w:rPr>
+            </w:pPr>
+            <w:r>
+              <w:rPr>
+                <w:rFonts w:ascii="Helvetica" w:hAnsi="Helvetica" w:cs="Helvetica"/>
+                <w:strike/>
                 <w:sz w:val="26"/>
                 <w:szCs w:val="26"/>
               </w:rPr>
@@ -1703,6 +1711,7 @@
             <w:r>
               <w:rPr>
                 <w:rFonts w:ascii="Helvetica" w:hAnsi="Helvetica" w:cs="Helvetica"/>
+                <w:strike/>
                 <w:sz w:val="26"/>
                 <w:szCs w:val="26"/>
               </w:rPr>
@@ -1712,6 +1721,7 @@
             <w:r>
               <w:rPr>
                 <w:rFonts w:ascii="Helvetica" w:hAnsi="Helvetica" w:cs="Helvetica"/>
+                <w:strike/>
                 <w:sz w:val="26"/>
                 <w:szCs w:val="26"/>
               </w:rPr>
@@ -2544,17 +2554,7 @@
                 <w:sz w:val="26"/>
                 <w:szCs w:val="26"/>
               </w:rPr>
-              <w:t xml:space="preserve"> is false, only a list of added nodes will be provided, other</w:t>
-            </w:r>
-            <w:bookmarkStart w:id="0" w:name="_GoBack"/>
-            <w:bookmarkEnd w:id="0"/>
-            <w:r>
-              <w:rPr>
-                <w:rFonts w:ascii="Helvetica" w:hAnsi="Helvetica" w:cs="Helvetica"/>
-                <w:sz w:val="26"/>
-                <w:szCs w:val="26"/>
-              </w:rPr>
-              <w:t>wise connected information will also be available.</w:t>
+              <w:t xml:space="preserve"> is false, only a list of added nodes will be provided, otherwise connected information will also be available.</w:t>
             </w:r>
           </w:p>
         </w:tc>
@@ -8224,6 +8224,7 @@
               <w:adjustRightInd w:val="0"/>
               <w:rPr>
                 <w:rFonts w:ascii="Helvetica" w:hAnsi="Helvetica" w:cs="Helvetica"/>
+                <w:strike/>
                 <w:sz w:val="26"/>
                 <w:szCs w:val="26"/>
               </w:rPr>
@@ -8233,6 +8234,7 @@
               <w:r>
                 <w:rPr>
                   <w:rFonts w:ascii="Helvetica" w:hAnsi="Helvetica" w:cs="Helvetica"/>
+                  <w:strike/>
                   <w:color w:val="092F9D"/>
                   <w:sz w:val="26"/>
                   <w:szCs w:val="26"/>
@@ -8268,13 +8270,15 @@
               <w:adjustRightInd w:val="0"/>
               <w:rPr>
                 <w:rFonts w:ascii="Helvetica" w:hAnsi="Helvetica" w:cs="Helvetica"/>
-                <w:sz w:val="26"/>
-                <w:szCs w:val="26"/>
-              </w:rPr>
-            </w:pPr>
-            <w:r>
-              <w:rPr>
-                <w:rFonts w:ascii="Helvetica" w:hAnsi="Helvetica" w:cs="Helvetica"/>
+                <w:strike/>
+                <w:sz w:val="26"/>
+                <w:szCs w:val="26"/>
+              </w:rPr>
+            </w:pPr>
+            <w:r>
+              <w:rPr>
+                <w:rFonts w:ascii="Helvetica" w:hAnsi="Helvetica" w:cs="Helvetica"/>
+                <w:strike/>
                 <w:sz w:val="26"/>
                 <w:szCs w:val="26"/>
               </w:rPr>
@@ -8308,13 +8312,15 @@
               <w:adjustRightInd w:val="0"/>
               <w:rPr>
                 <w:rFonts w:ascii="Helvetica" w:hAnsi="Helvetica" w:cs="Helvetica"/>
-                <w:sz w:val="26"/>
-                <w:szCs w:val="26"/>
-              </w:rPr>
-            </w:pPr>
-            <w:r>
-              <w:rPr>
-                <w:rFonts w:ascii="Helvetica" w:hAnsi="Helvetica" w:cs="Helvetica"/>
+                <w:strike/>
+                <w:sz w:val="26"/>
+                <w:szCs w:val="26"/>
+              </w:rPr>
+            </w:pPr>
+            <w:r>
+              <w:rPr>
+                <w:rFonts w:ascii="Helvetica" w:hAnsi="Helvetica" w:cs="Helvetica"/>
+                <w:strike/>
                 <w:sz w:val="26"/>
                 <w:szCs w:val="26"/>
               </w:rPr>
@@ -8339,13 +8345,15 @@
               <w:ind w:hanging="720"/>
               <w:rPr>
                 <w:rFonts w:ascii="Helvetica" w:hAnsi="Helvetica" w:cs="Helvetica"/>
-                <w:sz w:val="26"/>
-                <w:szCs w:val="26"/>
-              </w:rPr>
-            </w:pPr>
-            <w:r>
-              <w:rPr>
-                <w:rFonts w:ascii="Helvetica" w:hAnsi="Helvetica" w:cs="Helvetica"/>
+                <w:strike/>
+                <w:sz w:val="26"/>
+                <w:szCs w:val="26"/>
+              </w:rPr>
+            </w:pPr>
+            <w:r>
+              <w:rPr>
+                <w:rFonts w:ascii="Helvetica" w:hAnsi="Helvetica" w:cs="Helvetica"/>
+                <w:strike/>
                 <w:sz w:val="26"/>
                 <w:szCs w:val="26"/>
               </w:rPr>
@@ -8355,6 +8363,7 @@
             <w:r>
               <w:rPr>
                 <w:rFonts w:ascii="Helvetica" w:hAnsi="Helvetica" w:cs="Helvetica"/>
+                <w:strike/>
                 <w:sz w:val="26"/>
                 <w:szCs w:val="26"/>
               </w:rPr>
@@ -8364,6 +8373,7 @@
             <w:r>
               <w:rPr>
                 <w:rFonts w:ascii="Helvetica" w:hAnsi="Helvetica" w:cs="Helvetica"/>
+                <w:strike/>
                 <w:sz w:val="26"/>
                 <w:szCs w:val="26"/>
               </w:rPr>
@@ -8373,6 +8383,7 @@
             <w:r>
               <w:rPr>
                 <w:rFonts w:ascii="Helvetica" w:hAnsi="Helvetica" w:cs="Helvetica"/>
+                <w:strike/>
                 <w:sz w:val="26"/>
                 <w:szCs w:val="26"/>
               </w:rPr>
@@ -8382,6 +8393,7 @@
             <w:r>
               <w:rPr>
                 <w:rFonts w:ascii="Helvetica" w:hAnsi="Helvetica" w:cs="Helvetica"/>
+                <w:strike/>
                 <w:sz w:val="26"/>
                 <w:szCs w:val="26"/>
               </w:rPr>
@@ -8406,13 +8418,15 @@
               <w:ind w:hanging="720"/>
               <w:rPr>
                 <w:rFonts w:ascii="Helvetica" w:hAnsi="Helvetica" w:cs="Helvetica"/>
-                <w:sz w:val="26"/>
-                <w:szCs w:val="26"/>
-              </w:rPr>
-            </w:pPr>
-            <w:r>
-              <w:rPr>
-                <w:rFonts w:ascii="Helvetica" w:hAnsi="Helvetica" w:cs="Helvetica"/>
+                <w:strike/>
+                <w:sz w:val="26"/>
+                <w:szCs w:val="26"/>
+              </w:rPr>
+            </w:pPr>
+            <w:r>
+              <w:rPr>
+                <w:rFonts w:ascii="Helvetica" w:hAnsi="Helvetica" w:cs="Helvetica"/>
+                <w:strike/>
                 <w:sz w:val="26"/>
                 <w:szCs w:val="26"/>
               </w:rPr>
@@ -8437,13 +8451,15 @@
               <w:ind w:hanging="720"/>
               <w:rPr>
                 <w:rFonts w:ascii="Helvetica" w:hAnsi="Helvetica" w:cs="Helvetica"/>
-                <w:sz w:val="26"/>
-                <w:szCs w:val="26"/>
-              </w:rPr>
-            </w:pPr>
-            <w:r>
-              <w:rPr>
-                <w:rFonts w:ascii="Helvetica" w:hAnsi="Helvetica" w:cs="Helvetica"/>
+                <w:strike/>
+                <w:sz w:val="26"/>
+                <w:szCs w:val="26"/>
+              </w:rPr>
+            </w:pPr>
+            <w:r>
+              <w:rPr>
+                <w:rFonts w:ascii="Helvetica" w:hAnsi="Helvetica" w:cs="Helvetica"/>
+                <w:strike/>
                 <w:sz w:val="26"/>
                 <w:szCs w:val="26"/>
               </w:rPr>
@@ -8468,13 +8484,15 @@
               <w:ind w:hanging="720"/>
               <w:rPr>
                 <w:rFonts w:ascii="Helvetica" w:hAnsi="Helvetica" w:cs="Helvetica"/>
-                <w:sz w:val="26"/>
-                <w:szCs w:val="26"/>
-              </w:rPr>
-            </w:pPr>
-            <w:r>
-              <w:rPr>
-                <w:rFonts w:ascii="Helvetica" w:hAnsi="Helvetica" w:cs="Helvetica"/>
+                <w:strike/>
+                <w:sz w:val="26"/>
+                <w:szCs w:val="26"/>
+              </w:rPr>
+            </w:pPr>
+            <w:r>
+              <w:rPr>
+                <w:rFonts w:ascii="Helvetica" w:hAnsi="Helvetica" w:cs="Helvetica"/>
+                <w:strike/>
                 <w:sz w:val="26"/>
                 <w:szCs w:val="26"/>
               </w:rPr>
@@ -8490,13 +8508,15 @@
               <w:spacing w:after="128"/>
               <w:rPr>
                 <w:rFonts w:ascii="Helvetica" w:hAnsi="Helvetica" w:cs="Helvetica"/>
-                <w:sz w:val="26"/>
-                <w:szCs w:val="26"/>
-              </w:rPr>
-            </w:pPr>
-            <w:r>
-              <w:rPr>
-                <w:rFonts w:ascii="Helvetica" w:hAnsi="Helvetica" w:cs="Helvetica"/>
+                <w:strike/>
+                <w:sz w:val="26"/>
+                <w:szCs w:val="26"/>
+              </w:rPr>
+            </w:pPr>
+            <w:r>
+              <w:rPr>
+                <w:rFonts w:ascii="Helvetica" w:hAnsi="Helvetica" w:cs="Helvetica"/>
+                <w:strike/>
                 <w:sz w:val="26"/>
                 <w:szCs w:val="26"/>
               </w:rPr>
@@ -9387,14 +9407,16 @@
               <w:adjustRightInd w:val="0"/>
               <w:rPr>
                 <w:rFonts w:ascii="Helvetica" w:hAnsi="Helvetica" w:cs="Helvetica"/>
-                <w:sz w:val="26"/>
-                <w:szCs w:val="26"/>
-              </w:rPr>
-            </w:pPr>
-            <w:proofErr w:type="spellStart"/>
-            <w:r>
-              <w:rPr>
-                <w:rFonts w:ascii="Helvetica" w:hAnsi="Helvetica" w:cs="Helvetica"/>
+                <w:strike/>
+                <w:sz w:val="26"/>
+                <w:szCs w:val="26"/>
+              </w:rPr>
+            </w:pPr>
+            <w:proofErr w:type="spellStart"/>
+            <w:r>
+              <w:rPr>
+                <w:rFonts w:ascii="Helvetica" w:hAnsi="Helvetica" w:cs="Helvetica"/>
+                <w:strike/>
                 <w:sz w:val="26"/>
                 <w:szCs w:val="26"/>
               </w:rPr>
@@ -9428,6 +9450,7 @@
               <w:adjustRightInd w:val="0"/>
               <w:rPr>
                 <w:rFonts w:ascii="Helvetica" w:hAnsi="Helvetica" w:cs="Helvetica"/>
+                <w:strike/>
                 <w:sz w:val="26"/>
                 <w:szCs w:val="26"/>
               </w:rPr>
@@ -9460,6 +9483,7 @@
               <w:adjustRightInd w:val="0"/>
               <w:rPr>
                 <w:rFonts w:ascii="Helvetica" w:hAnsi="Helvetica" w:cs="Helvetica"/>
+                <w:strike/>
                 <w:sz w:val="26"/>
                 <w:szCs w:val="26"/>
               </w:rPr>
@@ -9469,6 +9493,7 @@
                 <w:rFonts w:ascii="Helvetica" w:hAnsi="Helvetica" w:cs="Helvetica"/>
                 <w:b/>
                 <w:bCs/>
+                <w:strike/>
                 <w:sz w:val="26"/>
                 <w:szCs w:val="26"/>
               </w:rPr>
@@ -9477,6 +9502,7 @@
             <w:r>
               <w:rPr>
                 <w:rFonts w:ascii="Helvetica" w:hAnsi="Helvetica" w:cs="Helvetica"/>
+                <w:strike/>
                 <w:sz w:val="26"/>
                 <w:szCs w:val="26"/>
               </w:rPr>
@@ -9486,6 +9512,7 @@
             <w:r>
               <w:rPr>
                 <w:rFonts w:ascii="Helvetica" w:hAnsi="Helvetica" w:cs="Helvetica"/>
+                <w:strike/>
                 <w:sz w:val="26"/>
                 <w:szCs w:val="26"/>
               </w:rPr>
@@ -9495,6 +9522,7 @@
             <w:r>
               <w:rPr>
                 <w:rFonts w:ascii="Helvetica" w:hAnsi="Helvetica" w:cs="Helvetica"/>
+                <w:strike/>
                 <w:sz w:val="26"/>
                 <w:szCs w:val="26"/>
               </w:rPr>
@@ -13818,14 +13846,16 @@
               <w:adjustRightInd w:val="0"/>
               <w:rPr>
                 <w:rFonts w:ascii="Helvetica" w:hAnsi="Helvetica" w:cs="Helvetica"/>
-                <w:sz w:val="26"/>
-                <w:szCs w:val="26"/>
-              </w:rPr>
-            </w:pPr>
-            <w:proofErr w:type="spellStart"/>
-            <w:r>
-              <w:rPr>
-                <w:rFonts w:ascii="Helvetica" w:hAnsi="Helvetica" w:cs="Helvetica"/>
+                <w:strike/>
+                <w:sz w:val="26"/>
+                <w:szCs w:val="26"/>
+              </w:rPr>
+            </w:pPr>
+            <w:proofErr w:type="spellStart"/>
+            <w:r>
+              <w:rPr>
+                <w:rFonts w:ascii="Helvetica" w:hAnsi="Helvetica" w:cs="Helvetica"/>
+                <w:strike/>
                 <w:sz w:val="26"/>
                 <w:szCs w:val="26"/>
               </w:rPr>
@@ -13859,13 +13889,15 @@
               <w:adjustRightInd w:val="0"/>
               <w:rPr>
                 <w:rFonts w:ascii="Helvetica" w:hAnsi="Helvetica" w:cs="Helvetica"/>
-                <w:sz w:val="26"/>
-                <w:szCs w:val="26"/>
-              </w:rPr>
-            </w:pPr>
-            <w:r>
-              <w:rPr>
-                <w:rFonts w:ascii="Helvetica" w:hAnsi="Helvetica" w:cs="Helvetica"/>
+                <w:strike/>
+                <w:sz w:val="26"/>
+                <w:szCs w:val="26"/>
+              </w:rPr>
+            </w:pPr>
+            <w:r>
+              <w:rPr>
+                <w:rFonts w:ascii="Helvetica" w:hAnsi="Helvetica" w:cs="Helvetica"/>
+                <w:strike/>
                 <w:sz w:val="26"/>
                 <w:szCs w:val="26"/>
               </w:rPr>
@@ -13875,6 +13907,7 @@
             <w:r>
               <w:rPr>
                 <w:rFonts w:ascii="Helvetica" w:hAnsi="Helvetica" w:cs="Helvetica"/>
+                <w:strike/>
                 <w:sz w:val="26"/>
                 <w:szCs w:val="26"/>
               </w:rPr>
@@ -13884,6 +13917,7 @@
             <w:r>
               <w:rPr>
                 <w:rFonts w:ascii="Helvetica" w:hAnsi="Helvetica" w:cs="Helvetica"/>
+                <w:strike/>
                 <w:sz w:val="26"/>
                 <w:szCs w:val="26"/>
               </w:rPr>
@@ -13917,13 +13951,15 @@
               <w:adjustRightInd w:val="0"/>
               <w:rPr>
                 <w:rFonts w:ascii="Helvetica" w:hAnsi="Helvetica" w:cs="Helvetica"/>
-                <w:sz w:val="26"/>
-                <w:szCs w:val="26"/>
-              </w:rPr>
-            </w:pPr>
-            <w:r>
-              <w:rPr>
-                <w:rFonts w:ascii="Helvetica" w:hAnsi="Helvetica" w:cs="Helvetica"/>
+                <w:strike/>
+                <w:sz w:val="26"/>
+                <w:szCs w:val="26"/>
+              </w:rPr>
+            </w:pPr>
+            <w:r>
+              <w:rPr>
+                <w:rFonts w:ascii="Helvetica" w:hAnsi="Helvetica" w:cs="Helvetica"/>
+                <w:strike/>
                 <w:sz w:val="26"/>
                 <w:szCs w:val="26"/>
               </w:rPr>
@@ -13933,6 +13969,7 @@
             <w:r>
               <w:rPr>
                 <w:rFonts w:ascii="Helvetica" w:hAnsi="Helvetica" w:cs="Helvetica"/>
+                <w:strike/>
                 <w:sz w:val="26"/>
                 <w:szCs w:val="26"/>
               </w:rPr>
@@ -13942,6 +13979,7 @@
             <w:r>
               <w:rPr>
                 <w:rFonts w:ascii="Helvetica" w:hAnsi="Helvetica" w:cs="Helvetica"/>
+                <w:strike/>
                 <w:sz w:val="26"/>
                 <w:szCs w:val="26"/>
               </w:rPr>
@@ -14567,6 +14605,7 @@
                 <w:szCs w:val="26"/>
               </w:rPr>
             </w:pPr>
+            <w:bookmarkStart w:id="0" w:name="_GoBack"/>
             <w:proofErr w:type="spellStart"/>
             <w:r>
               <w:rPr>
@@ -14576,6 +14615,7 @@
               </w:rPr>
               <w:t>walletpassphrasechange</w:t>
             </w:r>
+            <w:bookmarkEnd w:id="0"/>
             <w:proofErr w:type="spellEnd"/>
           </w:p>
         </w:tc>

</xml_diff>